<commit_message>
ongoing improvements to Lit Review
</commit_message>
<xml_diff>
--- a/CompleteReport/CompleteReport_draft.docx
+++ b/CompleteReport/CompleteReport_draft.docx
@@ -427,7 +427,97 @@
         <w:pStyle w:val="FirstParagraph"/>
       </w:pPr>
       <w:r>
-        <w:t xml:space="preserve">Mental illnesses are common in the United States with one in 6 US adults living with a mental illness. These illneses can range in severity to mild to severely impairing the daily activities of living for an individual. The consequences of mental illness can be quite severe and can often involve substance abuse or self-injurious behaviors. There has not been a single person that has not either personally experienced or known someone who has experienced mental illness.</w:t>
+        <w:t xml:space="preserve">Mental health issues are a global challenge for employers, with 20% of the workforce estimated to have moderate or severe mental illness (Memish 2017). This is consistent with overall population prevalence estimates from regional health authorities and mental health organizations: NAMI suggests a prevalence rate in any given year of one in five, NIMH gives a rate just below that, at 18.3%, and the World Health Organization’s surveys of mental health (WMH) give similar statistics for data collected from 28 countries (National Alliance on Mental Illness 2018, National Institute of Mental Health 2016, Kessler 2009). The range and impact of mental health disorders vary widely, ranging in severity to mild to severely impairing the daily activities of living for an individual. The World Health Organization classifies the severity of mental disorders into mild, moderate, and serious categories, while the US National Institutes of Health has a tiered taxonomy, using the terms</w:t>
+      </w:r>
+      <w:r>
+        <w:t xml:space="preserve"> </w:t>
+      </w:r>
+      <w:r>
+        <w:t xml:space="preserve">“</w:t>
+      </w:r>
+      <w:r>
+        <w:t xml:space="preserve">any mental illness</w:t>
+      </w:r>
+      <w:r>
+        <w:t xml:space="preserve">”</w:t>
+      </w:r>
+      <w:r>
+        <w:t xml:space="preserve"> </w:t>
+      </w:r>
+      <w:r>
+        <w:t xml:space="preserve">(AMI) and</w:t>
+      </w:r>
+      <w:r>
+        <w:t xml:space="preserve"> </w:t>
+      </w:r>
+      <w:r>
+        <w:t xml:space="preserve">“</w:t>
+      </w:r>
+      <w:r>
+        <w:t xml:space="preserve">serious mental illness</w:t>
+      </w:r>
+      <w:r>
+        <w:t xml:space="preserve">”</w:t>
+      </w:r>
+      <w:r>
+        <w:t xml:space="preserve"> </w:t>
+      </w:r>
+      <w:r>
+        <w:t xml:space="preserve">(SMI). According to this ontology, AMI is defined as</w:t>
+      </w:r>
+      <w:r>
+        <w:t xml:space="preserve"> </w:t>
+      </w:r>
+      <w:r>
+        <w:t xml:space="preserve">“</w:t>
+      </w:r>
+      <w:r>
+        <w:t xml:space="preserve">a mental, behavioral, or emotional disorder.</w:t>
+      </w:r>
+      <w:r>
+        <w:t xml:space="preserve">”</w:t>
+      </w:r>
+      <w:r>
+        <w:t xml:space="preserve"> </w:t>
+      </w:r>
+      <w:r>
+        <w:t xml:space="preserve">AMIs can include all levels of a disorder, from mild cases all the way to severe mental illness and impairment (National Institute of Mental Health 2017). SMIs form a subset of AMIs and are described as</w:t>
+      </w:r>
+      <w:r>
+        <w:t xml:space="preserve"> </w:t>
+      </w:r>
+      <w:r>
+        <w:t xml:space="preserve">“</w:t>
+      </w:r>
+      <w:r>
+        <w:t xml:space="preserve">a mental, behavioral, or emotional disorder resulting in serious functional impairment.</w:t>
+      </w:r>
+      <w:r>
+        <w:t xml:space="preserve">”</w:t>
+      </w:r>
+      <w:r>
+        <w:t xml:space="preserve"> </w:t>
+      </w:r>
+      <w:r>
+        <w:t xml:space="preserve">SMIs have major impacts on affected individuals, from interfering with daily living skills or activities to causing total or complete disability. NIMH notes that</w:t>
+      </w:r>
+      <w:r>
+        <w:t xml:space="preserve"> </w:t>
+      </w:r>
+      <w:r>
+        <w:t xml:space="preserve">“</w:t>
+      </w:r>
+      <w:r>
+        <w:t xml:space="preserve">the burden of mental illnesses is particularly concentrated among those who experience disability due to SMI</w:t>
+      </w:r>
+      <w:r>
+        <w:t xml:space="preserve">”</w:t>
+      </w:r>
+      <w:r>
+        <w:t xml:space="preserve"> </w:t>
+      </w:r>
+      <w:r>
+        <w:t xml:space="preserve">(National Institute of Mental Health 2017).</w:t>
       </w:r>
     </w:p>
     <w:p>
@@ -435,43 +525,7 @@
         <w:pStyle w:val="BodyText"/>
       </w:pPr>
       <w:r>
-        <w:t xml:space="preserve">The Substance Abuse and Mental Health Services Administration had conducted a survey that focused on any mental illness (AMI) and serious mental illness (SMI). According to the administration, AMI is</w:t>
-      </w:r>
-      <w:r>
-        <w:t xml:space="preserve"> </w:t>
-      </w:r>
-      <w:r>
-        <w:t xml:space="preserve">“</w:t>
-      </w:r>
-      <w:r>
-        <w:t xml:space="preserve">defined as a mental, behavioral, or emotional disorder. AMI can vary in impact, ranging from no impariment to mild, moderate, and even severe impairment (e.g., individuals with serious mental illness).</w:t>
-      </w:r>
-      <w:r>
-        <w:t xml:space="preserve">”</w:t>
-      </w:r>
-      <w:r>
-        <w:t xml:space="preserve"> </w:t>
-      </w:r>
-      <w:r>
-        <w:t xml:space="preserve">A SMI is</w:t>
-      </w:r>
-      <w:r>
-        <w:t xml:space="preserve"> </w:t>
-      </w:r>
-      <w:r>
-        <w:t xml:space="preserve">“</w:t>
-      </w:r>
-      <w:r>
-        <w:t xml:space="preserve">defined as a mental, behavioral, or emotional disorder resulting in serious functional impairment, which substantially interferes with or limits one or more major life activities. The burden of mental illnesses is particularly concentrated among those who experience disability due to SMI.</w:t>
-      </w:r>
-      <w:r>
-        <w:t xml:space="preserve">”</w:t>
-      </w:r>
-      <w:r>
-        <w:t xml:space="preserve"> </w:t>
-      </w:r>
-      <w:r>
-        <w:t xml:space="preserve">(National Institute of Mental Health 2017).</w:t>
+        <w:t xml:space="preserve">With one-fifth of the working population affected by disorders such as depression and anxiety, it is unsurprising that the effects of mental health issues, whether transient or long-term, are costly not only to individuals, but to companies as well. The International Labour Association estimated over a decade ago that the financial costs associated with mental health and borne by employers would continue to rise (International Labour Association, 2000). While employee health is of critical importance to employers, few comprehensive guidelines exist to assist employers in setting up a robust system to deal with mental health issues and their consequences, with many employers relying only, or primarily, on an Employee Assistance Program (Page 2013, Memish 2017). Other workplace elements, however, including managerial culture, are implicated in the success of workers with mental illness. In one of the rare randomized control trials on the subject, Millagan-Saville et al. demonstrated that supportive employer policies including positive managerial communication and practical support, have been demonstrated to have reduced worker absenteeism and be a worthwhile financial investment on the part of companies, which receive a modest return on investment (Milligan-Saville, 2017).</w:t>
       </w:r>
     </w:p>
     <w:p>
@@ -479,7 +533,7 @@
         <w:pStyle w:val="BodyText"/>
       </w:pPr>
       <w:r>
-        <w:t xml:space="preserve">This data from the 2016 survey displays the prevalence rates of mental illneses among US adults. Not surprisingly, all races, genders, and age were affected by mental illness. (Please note that our paper was utilizing data that was collected from the 2014 survey.) This begets a discussion on the morbidity and mortality that is associated with mental illness, specifically suicide.</w:t>
+        <w:t xml:space="preserve">The factors known to aggravate mental health include isolation, poor social support and prolonged duration and high intensity levels of stress or trauma (Harvard Health Publishing 2017). Perhaps unsurprisingly, high-stress career fields such as the technology sector may tend to worsen mental health (Evans 2016). However, many individuals experiencing mental health struggles may feel pressured to not seek care or report their mental illnesses, as they may be afraid of being stigmatized, and as a result, mental illness in this workplace may likely be underreported, hidden, or kept secret. Despite a thorough search through Google Scholar and Pubmed, literature is sparse regarding mental health prevalence rates within the technology sector. One source, the</w:t>
       </w:r>
       <w:r>
         <w:t xml:space="preserve"> </w:t>
@@ -488,7 +542,7 @@
         <w:t xml:space="preserve">“</w:t>
       </w:r>
       <w:r>
-        <w:t xml:space="preserve">Suicide .is a major cause of death throughout the world and a leading cause of death among the young. Aproximately 2 percent of the general population have seriously considered taking their lives and only approximately 1 percent have actually attempted suicide. Suicide thinking is more requent among women than among men and is associated with a clinical depression, social isolation, and undesirable life events.</w:t>
+        <w:t xml:space="preserve">Open Sourcing Mental Illness</w:t>
       </w:r>
       <w:r>
         <w:t xml:space="preserve">”</w:t>
@@ -497,7 +551,7 @@
         <w:t xml:space="preserve"> </w:t>
       </w:r>
       <w:r>
-        <w:t xml:space="preserve">Substance abuse is another unfortunate consequence. Many patients with mental health illnesses often attempt to cope with their struggles by using potentially hazardous and illicit pharmacological agents such as alcohol, narcotics, and benzodiazepines. Abuse of such agents can lead to long term medical health complications thus creating a vicious cycle of mental and physical health issues.(Ma 2004)</w:t>
+        <w:t xml:space="preserve">have conducted surveys and attempted to elucidate this information. Taking this information, the authors have hoped to obtain preliminary information and to create more research in this ill-defined field. By performing rigorous data analysis and regression, we, as data scientists, hope to clarify any underlying patterns that exist in mental health illnesses within the technology industry.</w:t>
       </w:r>
     </w:p>
     <w:p>
@@ -505,22 +559,7 @@
         <w:pStyle w:val="BodyText"/>
       </w:pPr>
       <w:r>
-        <w:t xml:space="preserve">Depression is one of the most common mental health illnesses in the United States. The factors that tend to aggravate mental health are the usual suspects, such as isolation, poor social support, prolonged duration and high intensity levels of stress, trauma, and among many other factors (Harvard Health Publishing 2017). And not suprisingly, high-stress fields such as the technology sector may tend to worsen mental health (Evans 2016). Many may feel pressured to not seek care or report their mental illnesses, as they may be afraid of being stigmatized, and as a result, mental illness in this field may likely be underreported and underrepresented. Despite a thorough search through Google Scholar and Pubmed, literature is sparse regarding mental health prevalence rates within the technology sector. One source, the</w:t>
-      </w:r>
-      <w:r>
-        <w:t xml:space="preserve"> </w:t>
-      </w:r>
-      <w:r>
-        <w:t xml:space="preserve">“</w:t>
-      </w:r>
-      <w:r>
-        <w:t xml:space="preserve">Open Sourcing Mental Illness</w:t>
-      </w:r>
-      <w:r>
-        <w:t xml:space="preserve">”</w:t>
-      </w:r>
-      <w:r>
-        <w:t xml:space="preserve">5 have conducted surveys and attempted to elucidate this information. Taking this information, the authors have hoped to obtain preliminary information and to create more research in this ill-defined field. By performing rigorous data analysis and regression, we, as data scientists, hope to clarify any underlying patterns that exist in mental health illnesses within the technology industry.</w:t>
+        <w:t xml:space="preserve">This data from the 2016 SAMSHA survey includes the prevalence rates of mental illnesses among US adults. Not surprisingly, all races, genders, and age were affected by mental illness, with women affected at higher rates than men (NIMH 2018). Particularly noteworthy is the fact that young and middle aged adults have the highest year prevalence rate of AMIs (over 21%), while older adults had markedly reduced rates of mental illness in a given year, at less than 15% (NIMH 2018). This illustrates the importance of mental illness awareness in the workplace, as the principal workforce (by age) is the most profoundly affected by mental illness.</w:t>
       </w:r>
     </w:p>
     <w:p>
@@ -528,18 +567,40 @@
         <w:pStyle w:val="BodyText"/>
       </w:pPr>
       <w:r>
-        <w:t xml:space="preserve">Mental health issues are a global challenge for employers, with 20% of the workforce estimated to have moderate or severe mental illness (Organisation for Economic Cooperation and Development, 2013). With one-fifth of the working population affected by disorders such as depression and anxiety, it is unsurprising that the effects of mental health issues, whether transient or long-term, are costly not only to individuals, but to companies as well. The International Labour Association estimated over a decade ago that the costs associated with mental health and borne by employers would continue to rise (International Labour Association, 2000). While employee health is of critical importance to employers, few comprehensive guidelines exist to assist employers in setting up a robust system to deal with mental health issues and their consequences, with many employers relying only, or primarily, on an Employee Assistance Program (Page 2013, Memish 2017). Other workplace elements, however, including managerial culture, are implicated in the success of workers with mental illness. In one of the rare randomized control trials on the subject, Millagan-Saville et al. demonstrated that supportive employer policies including positive managerial communication and practical support, have been demonstrated to have reduced worker absenteeism and be a worthwhile financial investment on the part of companies, which receive a modest return on investment (Milligan-Saville, 2017).</w:t>
-      </w:r>
-      <w:r>
-        <w:t xml:space="preserve"> </w:t>
-      </w:r>
-      <w:r>
-        <w:t xml:space="preserve"># Methodology</w:t>
+        <w:t xml:space="preserve">This begets a discussion on the morbidity and mortality that is associated with mental illness, specifically suicide.</w:t>
+      </w:r>
+      <w:r>
+        <w:t xml:space="preserve"> </w:t>
+      </w:r>
+      <w:r>
+        <w:t xml:space="preserve">“</w:t>
+      </w:r>
+      <w:r>
+        <w:t xml:space="preserve">Suicide .is a major cause of death throughout the world and a leading cause of death among the young. Aproximately 2 percent of the general population have seriously considered taking their lives and only approximately 1 percent have actually attempted suicide. Suicide thinking is more requent among women than among men and is associated with a clinical depression, social isolation, and undesirable life events.</w:t>
+      </w:r>
+      <w:r>
+        <w:t xml:space="preserve">”</w:t>
+      </w:r>
+      <w:r>
+        <w:t xml:space="preserve"> </w:t>
+      </w:r>
+      <w:r>
+        <w:t xml:space="preserve">Substance abuse is another unfortunate consequence. Many patients with mental health illnesses often attempt to cope with their struggles by using potentially hazardous and illicit pharmacological agents such as alcohol, narcotics, and benzodiazepines. Abuse of such agents can lead to long term medical health complications thus creating a vicious cycle of mental and physical health issues (Ma 2004).</w:t>
       </w:r>
     </w:p>
     <w:p>
       <w:pPr>
-        <w:pStyle w:val="BodyText"/>
+        <w:pStyle w:val="Heading1"/>
+      </w:pPr>
+      <w:bookmarkStart w:id="29" w:name="methodology"/>
+      <w:bookmarkEnd w:id="29"/>
+      <w:r>
+        <w:t xml:space="preserve">Methodology</w:t>
+      </w:r>
+    </w:p>
+    <w:p>
+      <w:pPr>
+        <w:pStyle w:val="FirstParagraph"/>
       </w:pPr>
       <w:r>
         <w:t xml:space="preserve">The data here is taken from</w:t>
@@ -547,7 +608,7 @@
       <w:r>
         <w:t xml:space="preserve"> </w:t>
       </w:r>
-      <w:hyperlink r:id="rId29">
+      <w:hyperlink r:id="rId30">
         <w:r>
           <w:rPr>
             <w:rStyle w:val="Hyperlink"/>
@@ -561,7 +622,7 @@
       <w:r>
         <w:t xml:space="preserve"> </w:t>
       </w:r>
-      <w:hyperlink r:id="rId30">
+      <w:hyperlink r:id="rId31">
         <w:r>
           <w:rPr>
             <w:rStyle w:val="Hyperlink"/>
@@ -823,8 +884,8 @@
       <w:pPr>
         <w:pStyle w:val="Heading1"/>
       </w:pPr>
-      <w:bookmarkStart w:id="31" w:name="experimentation-and-model-building"/>
-      <w:bookmarkEnd w:id="31"/>
+      <w:bookmarkStart w:id="32" w:name="experimentation-and-model-building"/>
+      <w:bookmarkEnd w:id="32"/>
       <w:r>
         <w:t xml:space="preserve">Experimentation and Model Building</w:t>
       </w:r>
@@ -833,8 +894,8 @@
       <w:pPr>
         <w:pStyle w:val="Heading2"/>
       </w:pPr>
-      <w:bookmarkStart w:id="32" w:name="model-building"/>
-      <w:bookmarkEnd w:id="32"/>
+      <w:bookmarkStart w:id="33" w:name="model-building"/>
+      <w:bookmarkEnd w:id="33"/>
       <w:r>
         <w:t xml:space="preserve">Model building</w:t>
       </w:r>
@@ -875,8 +936,8 @@
       <w:pPr>
         <w:pStyle w:val="Heading2"/>
       </w:pPr>
-      <w:bookmarkStart w:id="33" w:name="model-1"/>
-      <w:bookmarkEnd w:id="33"/>
+      <w:bookmarkStart w:id="34" w:name="model-1"/>
+      <w:bookmarkEnd w:id="34"/>
       <w:r>
         <w:t xml:space="preserve">Model 1</w:t>
       </w:r>
@@ -1725,8 +1786,8 @@
       <w:pPr>
         <w:pStyle w:val="Heading2"/>
       </w:pPr>
-      <w:bookmarkStart w:id="34" w:name="model-2"/>
-      <w:bookmarkEnd w:id="34"/>
+      <w:bookmarkStart w:id="35" w:name="model-2"/>
+      <w:bookmarkEnd w:id="35"/>
       <w:r>
         <w:t xml:space="preserve">Model 2</w:t>
       </w:r>
@@ -1937,8 +1998,8 @@
       <w:pPr>
         <w:pStyle w:val="Heading2"/>
       </w:pPr>
-      <w:bookmarkStart w:id="35" w:name="model-3"/>
-      <w:bookmarkEnd w:id="35"/>
+      <w:bookmarkStart w:id="36" w:name="model-3"/>
+      <w:bookmarkEnd w:id="36"/>
       <w:r>
         <w:t xml:space="preserve">Model 3</w:t>
       </w:r>
@@ -2167,8 +2228,8 @@
       <w:pPr>
         <w:pStyle w:val="Heading2"/>
       </w:pPr>
-      <w:bookmarkStart w:id="36" w:name="summary-of-results"/>
-      <w:bookmarkEnd w:id="36"/>
+      <w:bookmarkStart w:id="37" w:name="summary-of-results"/>
+      <w:bookmarkEnd w:id="37"/>
       <w:r>
         <w:t xml:space="preserve">Summary of Results</w:t>
       </w:r>
@@ -2217,8 +2278,8 @@
       <w:pPr>
         <w:pStyle w:val="Heading1"/>
       </w:pPr>
-      <w:bookmarkStart w:id="37" w:name="final-discussion-and-conclusions"/>
-      <w:bookmarkEnd w:id="37"/>
+      <w:bookmarkStart w:id="38" w:name="final-discussion-and-conclusions"/>
+      <w:bookmarkEnd w:id="38"/>
       <w:r>
         <w:t xml:space="preserve">Final Discussion and Conclusions</w:t>
       </w:r>
@@ -2227,8 +2288,8 @@
       <w:pPr>
         <w:pStyle w:val="Heading1"/>
       </w:pPr>
-      <w:bookmarkStart w:id="38" w:name="figures"/>
-      <w:bookmarkEnd w:id="38"/>
+      <w:bookmarkStart w:id="39" w:name="figures"/>
+      <w:bookmarkEnd w:id="39"/>
       <w:r>
         <w:t xml:space="preserve">Figures</w:t>
       </w:r>
@@ -2245,8 +2306,8 @@
       <w:pPr>
         <w:pStyle w:val="Heading1"/>
       </w:pPr>
-      <w:bookmarkStart w:id="39" w:name="code"/>
-      <w:bookmarkEnd w:id="39"/>
+      <w:bookmarkStart w:id="40" w:name="code"/>
+      <w:bookmarkEnd w:id="40"/>
       <w:r>
         <w:t xml:space="preserve">Code</w:t>
       </w:r>
@@ -7066,8 +7127,8 @@
       <w:pPr>
         <w:pStyle w:val="Heading1"/>
       </w:pPr>
-      <w:bookmarkStart w:id="40" w:name="references"/>
-      <w:bookmarkEnd w:id="40"/>
+      <w:bookmarkStart w:id="41" w:name="references"/>
+      <w:bookmarkEnd w:id="41"/>
       <w:r>
         <w:t xml:space="preserve">References</w:t>
       </w:r>
@@ -7308,7 +7369,7 @@
     </w:lvl>
   </w:abstractNum>
   <w:abstractNum w:abstractNumId="990">
-    <w:nsid w:val="5bc438ba"/>
+    <w:nsid w:val="c339431a"/>
     <w:multiLevelType w:val="multilevel"/>
     <w:lvl w:ilvl="0">
       <w:numFmt w:val="bullet"/>
@@ -7389,7 +7450,7 @@
     </w:lvl>
   </w:abstractNum>
   <w:abstractNum w:abstractNumId="99421">
-    <w:nsid w:val="a4da7e99"/>
+    <w:nsid w:val="41fea8c1"/>
     <w:multiLevelType w:val="multilevel"/>
     <w:lvl w:ilvl="0">
       <w:start w:val="1"/>
@@ -7477,7 +7538,7 @@
     </w:lvl>
   </w:abstractNum>
   <w:abstractNum w:abstractNumId="991">
-    <w:nsid w:val="c22394a4"/>
+    <w:nsid w:val="f3085444"/>
     <w:multiLevelType w:val="multilevel"/>
     <w:lvl w:ilvl="0">
       <w:numFmt w:val="bullet"/>

</xml_diff>

<commit_message>
Add TOC, change the presentation of some variable names
</commit_message>
<xml_diff>
--- a/CompleteReport/CompleteReport_draft.docx
+++ b/CompleteReport/CompleteReport_draft.docx
@@ -116,6 +116,32 @@
         <w:t xml:space="preserve">2018</w:t>
       </w:r>
     </w:p>
+    <w:sdt>
+      <w:sdtPr>
+        <w:docPartObj>
+          <w:docPartGallery w:val="Table of Contents"/>
+          <w:docPartUnique/>
+        </w:docPartObj>
+      </w:sdtPr>
+      <w:sdtContent>
+        <w:p>
+          <w:pPr>
+            <w:pStyle w:val="TOCHeading"/>
+          </w:pPr>
+          <w:r>
+            <w:t xml:space="preserve">Table of Contents</w:t>
+          </w:r>
+        </w:p>
+        <w:p>
+          <w:r>
+            <w:fldChar w:fldCharType="begin" w:dirty="true"/>
+            <w:instrText xml:space="preserve">TOC \o "1-4" \h \z \u</w:instrText>
+            <w:fldChar w:fldCharType="separate"/>
+            <w:fldChar w:fldCharType="end"/>
+          </w:r>
+        </w:p>
+      </w:sdtContent>
+    </w:sdt>
     <w:p>
       <w:pPr>
         <w:pStyle w:val="Heading1"/>
@@ -990,7 +1016,19 @@
         <w:pStyle w:val="FirstParagraph"/>
       </w:pPr>
       <w:r>
-        <w:t xml:space="preserve">This model will predict mental if someone will seek mental health care based on all of the variables in the dataset with the exception of state.</w:t>
+        <w:t xml:space="preserve">This model will predict mental if someone will seek mental health care based on all other variables in the dataset with the exception of</w:t>
+      </w:r>
+      <w:r>
+        <w:t xml:space="preserve"> </w:t>
+      </w:r>
+      <w:r>
+        <w:rPr>
+          <w:rStyle w:val="VerbatimChar"/>
+        </w:rPr>
+        <w:t xml:space="preserve">state</w:t>
+      </w:r>
+      <w:r>
+        <w:t xml:space="preserve">.</w:t>
       </w:r>
     </w:p>
     <w:p>
@@ -998,7 +1036,7 @@
         <w:pStyle w:val="BodyText"/>
       </w:pPr>
       <w:r>
-        <w:t xml:space="preserve">Here are the coefficents of this model: Coefficients: (4 not defined because of singularities)</w:t>
+        <w:t xml:space="preserve">Here are the coefficents of this model. Note that some colinearity of variables causes matrix singularities and corresponding NA values in the table for four variables.</w:t>
       </w:r>
     </w:p>
     <w:tbl>
@@ -6776,7 +6814,121 @@
         <w:pStyle w:val="FirstParagraph"/>
       </w:pPr>
       <w:r>
-        <w:t xml:space="preserve">To build this model we are going to start with model1 and drop all of the variables that have a p-value of greater than .1. The variables for this model are: Age, Gender, work_interfere (amount of work interference of the mental health issue) + family_history (If the person has a family history of mental health issues) , benefits (employer provides mental health benefits), care_options (if the person know the care options) , anonymity (if the person can stay anonymous), coworkers ( If the person has coworkers they can talk to)</w:t>
+        <w:t xml:space="preserve">To build this model we are going to start with model1 and drop all of the variables that have a p-value of greater than .1. The variables for this model are:</w:t>
+      </w:r>
+      <w:r>
+        <w:t xml:space="preserve"> </w:t>
+      </w:r>
+      <w:r>
+        <w:rPr>
+          <w:rStyle w:val="VerbatimChar"/>
+        </w:rPr>
+        <w:t xml:space="preserve">Age</w:t>
+      </w:r>
+      <w:r>
+        <w:t xml:space="preserve">,</w:t>
+      </w:r>
+      <w:r>
+        <w:t xml:space="preserve"> </w:t>
+      </w:r>
+      <w:r>
+        <w:rPr>
+          <w:rStyle w:val="VerbatimChar"/>
+        </w:rPr>
+        <w:t xml:space="preserve">Gender</w:t>
+      </w:r>
+      <w:r>
+        <w:t xml:space="preserve">,</w:t>
+      </w:r>
+      <w:r>
+        <w:t xml:space="preserve"> </w:t>
+      </w:r>
+      <w:r>
+        <w:rPr>
+          <w:rStyle w:val="VerbatimChar"/>
+        </w:rPr>
+        <w:t xml:space="preserve">work_interfere</w:t>
+      </w:r>
+      <w:r>
+        <w:t xml:space="preserve"> </w:t>
+      </w:r>
+      <w:r>
+        <w:t xml:space="preserve">(amount of work interference of the mental health issue),</w:t>
+      </w:r>
+      <w:r>
+        <w:t xml:space="preserve"> </w:t>
+      </w:r>
+      <w:r>
+        <w:rPr>
+          <w:rStyle w:val="VerbatimChar"/>
+        </w:rPr>
+        <w:t xml:space="preserve">family_history</w:t>
+      </w:r>
+      <w:r>
+        <w:t xml:space="preserve"> </w:t>
+      </w:r>
+      <w:r>
+        <w:t xml:space="preserve">(whether the person has a family history of mental health issues),</w:t>
+      </w:r>
+      <w:r>
+        <w:t xml:space="preserve"> </w:t>
+      </w:r>
+      <w:r>
+        <w:rPr>
+          <w:rStyle w:val="VerbatimChar"/>
+        </w:rPr>
+        <w:t xml:space="preserve">benefits</w:t>
+      </w:r>
+      <w:r>
+        <w:t xml:space="preserve"> </w:t>
+      </w:r>
+      <w:r>
+        <w:t xml:space="preserve">(whether the employer provides mental health benefits),</w:t>
+      </w:r>
+      <w:r>
+        <w:t xml:space="preserve"> </w:t>
+      </w:r>
+      <w:r>
+        <w:rPr>
+          <w:rStyle w:val="VerbatimChar"/>
+        </w:rPr>
+        <w:t xml:space="preserve">care_options</w:t>
+      </w:r>
+      <w:r>
+        <w:t xml:space="preserve"> </w:t>
+      </w:r>
+      <w:r>
+        <w:t xml:space="preserve">(whether the person knows about care options),</w:t>
+      </w:r>
+      <w:r>
+        <w:t xml:space="preserve"> </w:t>
+      </w:r>
+      <w:r>
+        <w:rPr>
+          <w:rStyle w:val="VerbatimChar"/>
+        </w:rPr>
+        <w:t xml:space="preserve">anonymity</w:t>
+      </w:r>
+      <w:r>
+        <w:t xml:space="preserve"> </w:t>
+      </w:r>
+      <w:r>
+        <w:t xml:space="preserve">(whether the person can stay anonymous), and</w:t>
+      </w:r>
+      <w:r>
+        <w:t xml:space="preserve"> </w:t>
+      </w:r>
+      <w:r>
+        <w:rPr>
+          <w:rStyle w:val="VerbatimChar"/>
+        </w:rPr>
+        <w:t xml:space="preserve">coworkers</w:t>
+      </w:r>
+      <w:r>
+        <w:t xml:space="preserve"> </w:t>
+      </w:r>
+      <w:r>
+        <w:t xml:space="preserve">(whether the person has coworkers they can talk to).</w:t>
       </w:r>
     </w:p>
     <w:p>
@@ -8059,7 +8211,43 @@
         <w:pStyle w:val="FirstParagraph"/>
       </w:pPr>
       <w:r>
-        <w:t xml:space="preserve">For model 3, I am going to take the variables with a pvalue of .1 or higher from model1 and use them to predict if an employee will seek treatment. They are the amount of interference from work that the issue causes, employer provides mental health benefits, know the care options, and stay anonymous.</w:t>
+        <w:t xml:space="preserve">For model 3, we take the variables with a pvalue of .1 or higher from model1 and use them to predict if an employee will seek treatment. These variables include are the amount of interference from work that the issue causes (</w:t>
+      </w:r>
+      <w:r>
+        <w:rPr>
+          <w:rStyle w:val="VerbatimChar"/>
+        </w:rPr>
+        <w:t xml:space="preserve">work_interfere</w:t>
+      </w:r>
+      <w:r>
+        <w:t xml:space="preserve">), employer provides mental health benefits (</w:t>
+      </w:r>
+      <w:r>
+        <w:rPr>
+          <w:rStyle w:val="VerbatimChar"/>
+        </w:rPr>
+        <w:t xml:space="preserve">benefits</w:t>
+      </w:r>
+      <w:r>
+        <w:t xml:space="preserve">), know the care options (</w:t>
+      </w:r>
+      <w:r>
+        <w:rPr>
+          <w:rStyle w:val="VerbatimChar"/>
+        </w:rPr>
+        <w:t xml:space="preserve">care_options</w:t>
+      </w:r>
+      <w:r>
+        <w:t xml:space="preserve">), and stay anonymous (</w:t>
+      </w:r>
+      <w:r>
+        <w:rPr>
+          <w:rStyle w:val="VerbatimChar"/>
+        </w:rPr>
+        <w:t xml:space="preserve">anonymity</w:t>
+      </w:r>
+      <w:r>
+        <w:t xml:space="preserve">).</w:t>
       </w:r>
     </w:p>
     <w:p>
@@ -8861,7 +9049,7 @@
         <w:pStyle w:val="BodyText"/>
       </w:pPr>
       <w:r>
-        <w:t xml:space="preserve">The biggest surprise in the data, is that if the employer provides resource or a wellness program they do not predict very well if the person is going to seek treatment. This is probably because people want to stay anonymous if the seek mental health treatment.</w:t>
+        <w:t xml:space="preserve">The biggest surprise in the data, is that if the employer provides resource or a wellness program they do not predict very well if the person is going to seek treatment. We surmise that is probably because people want to stay anonymous if the seek mental health treatment.</w:t>
       </w:r>
     </w:p>
     <w:p>
@@ -13959,7 +14147,7 @@
     </w:lvl>
   </w:abstractNum>
   <w:abstractNum w:abstractNumId="990">
-    <w:nsid w:val="f8dfa109"/>
+    <w:nsid w:val="5b9f9cd5"/>
     <w:multiLevelType w:val="multilevel"/>
     <w:lvl w:ilvl="0">
       <w:numFmt w:val="bullet"/>
@@ -14040,7 +14228,7 @@
     </w:lvl>
   </w:abstractNum>
   <w:abstractNum w:abstractNumId="991">
-    <w:nsid w:val="3df4a87b"/>
+    <w:nsid w:val="f3f1fd2e"/>
     <w:multiLevelType w:val="multilevel"/>
     <w:lvl w:ilvl="0">
       <w:numFmt w:val="bullet"/>
@@ -14121,7 +14309,7 @@
     </w:lvl>
   </w:abstractNum>
   <w:abstractNum w:abstractNumId="99421">
-    <w:nsid w:val="5776d5d1"/>
+    <w:nsid w:val="4c494dc9"/>
     <w:multiLevelType w:val="multilevel"/>
     <w:lvl w:ilvl="0">
       <w:start w:val="1"/>

</xml_diff>

<commit_message>
Works Cited in APA format
</commit_message>
<xml_diff>
--- a/CompleteReport/CompleteReport_draft.docx
+++ b/CompleteReport/CompleteReport_draft.docx
@@ -13913,15 +13913,293 @@
     </w:p>
     <w:p>
       <w:pPr>
-        <w:pStyle w:val="Compact"/>
-        <w:numPr>
-          <w:numId w:val="1003"/>
-          <w:ilvl w:val="0"/>
-        </w:numPr>
+        <w:pStyle w:val="FirstParagraph"/>
       </w:pPr>
       <w:r>
-        <w:t xml:space="preserve">Mental Illness. National Institute of Mental Health, U.S. Department of Health and Human Services, Nov. 2017, www.nimh.nih.gov/health/statistics/mental-illness.shtml.</w:t>
-      </w:r>
+        <w:t xml:space="preserve">Evens, J., et al. (2016). Mental Illness Flourishes in High-Pressure Workplace.</w:t>
+      </w:r>
+      <w:r>
+        <w:t xml:space="preserve"> </w:t>
+      </w:r>
+      <w:r>
+        <w:rPr>
+          <w:i/>
+        </w:rPr>
+        <w:t xml:space="preserve">Financial Times.</w:t>
+      </w:r>
+      <w:r>
+        <w:t xml:space="preserve"> </w:t>
+      </w:r>
+      <w:r>
+        <w:t xml:space="preserve">Retrieved from</w:t>
+      </w:r>
+      <w:r>
+        <w:t xml:space="preserve"> </w:t>
+      </w:r>
+      <w:hyperlink r:id="rId46">
+        <w:r>
+          <w:rPr>
+            <w:rStyle w:val="Hyperlink"/>
+          </w:rPr>
+          <w:t xml:space="preserve">http://www.ft.com/content/d4168a70-4533-11e6-9b66-0712b3873ae1</w:t>
+        </w:r>
+      </w:hyperlink>
+      <w:r>
+        <w:t xml:space="preserve">.</w:t>
+      </w:r>
+    </w:p>
+    <w:p>
+      <w:pPr>
+        <w:pStyle w:val="BodyText"/>
+      </w:pPr>
+      <w:r>
+        <w:t xml:space="preserve">Harvard Health Publishing (2017). What Causes Depression.</w:t>
+      </w:r>
+      <w:r>
+        <w:t xml:space="preserve"> </w:t>
+      </w:r>
+      <w:r>
+        <w:rPr>
+          <w:i/>
+        </w:rPr>
+        <w:t xml:space="preserve">Harvard Health Blog</w:t>
+      </w:r>
+      <w:r>
+        <w:t xml:space="preserve">. Retrieved from www.health.harvard.edu/mind-and-mood/what-causes-depression.</w:t>
+      </w:r>
+    </w:p>
+    <w:p>
+      <w:pPr>
+        <w:pStyle w:val="BodyText"/>
+      </w:pPr>
+      <w:r>
+        <w:t xml:space="preserve">International Labour Organisation (Gabriel, P., Riitta Liimatainen, M.) (2000).</w:t>
+      </w:r>
+      <w:r>
+        <w:t xml:space="preserve"> </w:t>
+      </w:r>
+      <w:r>
+        <w:rPr>
+          <w:i/>
+        </w:rPr>
+        <w:t xml:space="preserve">Mental Health in the Workplace: Introduction: Executive Summary</w:t>
+      </w:r>
+      <w:r>
+        <w:t xml:space="preserve">. Retrieved from</w:t>
+      </w:r>
+      <w:r>
+        <w:t xml:space="preserve"> </w:t>
+      </w:r>
+      <w:hyperlink r:id="rId47">
+        <w:r>
+          <w:rPr>
+            <w:rStyle w:val="Hyperlink"/>
+          </w:rPr>
+          <w:t xml:space="preserve">http://www.ilo.org/skills/pubs/WCMS_108221/lang--en/index.htm</w:t>
+        </w:r>
+      </w:hyperlink>
+      <w:r>
+        <w:t xml:space="preserve">.</w:t>
+      </w:r>
+    </w:p>
+    <w:p>
+      <w:pPr>
+        <w:pStyle w:val="BodyText"/>
+      </w:pPr>
+      <w:r>
+        <w:t xml:space="preserve">Kessler, R. C., Aguilar-Gaxiola, S., Alonso, J., Chatterji, S., Lee, S., Ormel, J., … Wang, P. S. (2009). The global burden of mental disorders: An update from the WHO World Mental Health (WMH) Surveys.</w:t>
+      </w:r>
+      <w:r>
+        <w:t xml:space="preserve"> </w:t>
+      </w:r>
+      <w:r>
+        <w:rPr>
+          <w:i/>
+        </w:rPr>
+        <w:t xml:space="preserve">Epidemiologia E Psichiatria Sociale</w:t>
+      </w:r>
+      <w:r>
+        <w:t xml:space="preserve">, 18(1), 23–33.</w:t>
+      </w:r>
+      <w:r>
+        <w:t xml:space="preserve"> </w:t>
+      </w:r>
+      <w:hyperlink r:id="rId48">
+        <w:r>
+          <w:rPr>
+            <w:rStyle w:val="Hyperlink"/>
+          </w:rPr>
+          <w:t xml:space="preserve">https://doi.org/10.1017/s1121189x00001421</w:t>
+        </w:r>
+      </w:hyperlink>
+    </w:p>
+    <w:p>
+      <w:pPr>
+        <w:pStyle w:val="BodyText"/>
+      </w:pPr>
+      <w:r>
+        <w:t xml:space="preserve">Ma, J. O. &amp; Cline, D. (2004).</w:t>
+      </w:r>
+      <w:r>
+        <w:t xml:space="preserve"> </w:t>
+      </w:r>
+      <w:r>
+        <w:rPr>
+          <w:i/>
+        </w:rPr>
+        <w:t xml:space="preserve">Emergency medicine manual</w:t>
+      </w:r>
+      <w:r>
+        <w:t xml:space="preserve">. New York: McGraw-Hill, Medical Pub. Division.</w:t>
+      </w:r>
+    </w:p>
+    <w:p>
+      <w:pPr>
+        <w:pStyle w:val="BodyText"/>
+      </w:pPr>
+      <w:r>
+        <w:t xml:space="preserve">Memish, K., Martin, A., Bartlett, L., Dawkins, S., &amp; Sanderson, K. (2017). Workplace mental health: An international review of guidelines.</w:t>
+      </w:r>
+      <w:r>
+        <w:t xml:space="preserve"> </w:t>
+      </w:r>
+      <w:r>
+        <w:rPr>
+          <w:i/>
+        </w:rPr>
+        <w:t xml:space="preserve">Preventive Medicine</w:t>
+      </w:r>
+      <w:r>
+        <w:t xml:space="preserve">, 101, 213–222.</w:t>
+      </w:r>
+      <w:r>
+        <w:t xml:space="preserve"> </w:t>
+      </w:r>
+      <w:hyperlink r:id="rId49">
+        <w:r>
+          <w:rPr>
+            <w:rStyle w:val="Hyperlink"/>
+          </w:rPr>
+          <w:t xml:space="preserve">https://doi.org/10.1016/j.ypmed.2017.03.017</w:t>
+        </w:r>
+      </w:hyperlink>
+    </w:p>
+    <w:p>
+      <w:pPr>
+        <w:pStyle w:val="BodyText"/>
+      </w:pPr>
+      <w:r>
+        <w:t xml:space="preserve">Milligan-Saville, J. S., Tan, L., Gayed, A., Barnes, C., Madan, I., Dobson, M., … Harvey, S. B. (2017). Workplace mental health training for managers and its effect on sick leave in employees: a cluster randomised controlled trial.</w:t>
+      </w:r>
+      <w:r>
+        <w:t xml:space="preserve"> </w:t>
+      </w:r>
+      <w:r>
+        <w:rPr>
+          <w:i/>
+        </w:rPr>
+        <w:t xml:space="preserve">The Lancet Psychiatry</w:t>
+      </w:r>
+      <w:r>
+        <w:t xml:space="preserve">, 4(11), 850–858.</w:t>
+      </w:r>
+      <w:r>
+        <w:t xml:space="preserve"> </w:t>
+      </w:r>
+      <w:hyperlink r:id="rId50">
+        <w:r>
+          <w:rPr>
+            <w:rStyle w:val="Hyperlink"/>
+          </w:rPr>
+          <w:t xml:space="preserve">https://doi.org/10.1016/s2215-0366(17)30372-3</w:t>
+        </w:r>
+      </w:hyperlink>
+      <w:r>
+        <w:t xml:space="preserve">.</w:t>
+      </w:r>
+    </w:p>
+    <w:p>
+      <w:pPr>
+        <w:pStyle w:val="BodyText"/>
+      </w:pPr>
+      <w:r>
+        <w:t xml:space="preserve">National Institute of Mental Health, U.S. Department of Health and Human Services (2017).</w:t>
+      </w:r>
+      <w:r>
+        <w:t xml:space="preserve"> </w:t>
+      </w:r>
+      <w:r>
+        <w:rPr>
+          <w:i/>
+        </w:rPr>
+        <w:t xml:space="preserve">Mental Health</w:t>
+      </w:r>
+      <w:r>
+        <w:t xml:space="preserve">. Retrieved from www.nimh.nih.gov/health/statistics/mental-illness.shtml.</w:t>
+      </w:r>
+    </w:p>
+    <w:p>
+      <w:pPr>
+        <w:pStyle w:val="BodyText"/>
+      </w:pPr>
+      <w:r>
+        <w:t xml:space="preserve">Open Sourcing Mental Illness (2017). Retrieved from</w:t>
+      </w:r>
+      <w:r>
+        <w:t xml:space="preserve"> </w:t>
+      </w:r>
+      <w:hyperlink r:id="rId51">
+        <w:r>
+          <w:rPr>
+            <w:rStyle w:val="Hyperlink"/>
+          </w:rPr>
+          <w:t xml:space="preserve">http://osmihelp.org</w:t>
+        </w:r>
+      </w:hyperlink>
+      <w:r>
+        <w:t xml:space="preserve">.</w:t>
+      </w:r>
+    </w:p>
+    <w:p>
+      <w:pPr>
+        <w:pStyle w:val="BodyText"/>
+      </w:pPr>
+      <w:r>
+        <w:t xml:space="preserve">Organisation for Economic Cooperation and Development (OECD). Employment Outlook 2013. OECD Publishing, Paris. Retrieved from</w:t>
+      </w:r>
+      <w:r>
+        <w:t xml:space="preserve"> </w:t>
+      </w:r>
+      <w:hyperlink r:id="rId52">
+        <w:r>
+          <w:rPr>
+            <w:rStyle w:val="Hyperlink"/>
+          </w:rPr>
+          <w:t xml:space="preserve">http://www.oecd-ilibrary.org.remote.baruch.cuny.edu/employment/oecd-employment-outlook-2013_empl_outlook-2013-en</w:t>
+        </w:r>
+      </w:hyperlink>
+      <w:r>
+        <w:t xml:space="preserve">.</w:t>
+      </w:r>
+    </w:p>
+    <w:p>
+      <w:pPr>
+        <w:pStyle w:val="BodyText"/>
+      </w:pPr>
+      <w:r>
+        <w:t xml:space="preserve">Page, K. M., LaMontagne, A. D., Louie, A. M., Ostry, A. S., Shaw, A., &amp; Shoveller, J. A. (2013). Stakeholder perceptions of job stress in an industrialized country: Implications for policy and practice. Journal of Public Health Policy, 34(3), 447–461.</w:t>
+      </w:r>
+      <w:r>
+        <w:t xml:space="preserve"> </w:t>
+      </w:r>
+      <w:hyperlink r:id="rId53">
+        <w:r>
+          <w:rPr>
+            <w:rStyle w:val="Hyperlink"/>
+          </w:rPr>
+          <w:t xml:space="preserve">https://doi.org/10.1057/jphp.2013.24</w:t>
+        </w:r>
+      </w:hyperlink>
     </w:p>
     <w:p>
       <w:pPr>
@@ -13931,55 +14209,7 @@
           <w:ilvl w:val="0"/>
         </w:numPr>
       </w:pPr>
-      <w:r>
-        <w:t xml:space="preserve">Psychosocial Disorders.Emergency Medicine Manual, Sixth Edition, by O. John. Ma and David Cline, McGraw-Hill, Medical Pub. Division, 2004, pp. 1807 - 1816.</w:t>
-      </w:r>
-    </w:p>
-    <w:p>
-      <w:pPr>
-        <w:pStyle w:val="Compact"/>
-        <w:numPr>
-          <w:numId w:val="1003"/>
-          <w:ilvl w:val="0"/>
-        </w:numPr>
-      </w:pPr>
-      <w:r>
-        <w:t xml:space="preserve">Harvard Health Publishing. What Causes Depression? - Harvard Health.? Harvard Health Blog, 17 Apr. 2017, www.health.harvard.edu/mind-and-mood/what-causes-depression.</w:t>
-      </w:r>
-    </w:p>
-    <w:p>
-      <w:pPr>
-        <w:pStyle w:val="Compact"/>
-        <w:numPr>
-          <w:numId w:val="1003"/>
-          <w:ilvl w:val="0"/>
-        </w:numPr>
-      </w:pPr>
-      <w:r>
-        <w:t xml:space="preserve">Evans, Judith, et al. Mental Illness Flourishes in High-Pressure Workplace. Financial Times, Financial Times, 14 Sept. 2016, www.ft.com/content/d4168a70-4533-11e6-9b66-0712b3873ae1.</w:t>
-      </w:r>
-    </w:p>
-    <w:p>
-      <w:pPr>
-        <w:pStyle w:val="Compact"/>
-        <w:numPr>
-          <w:numId w:val="1003"/>
-          <w:ilvl w:val="0"/>
-        </w:numPr>
-      </w:pPr>
-      <w:r>
-        <w:t xml:space="preserve">OSMI Home Open Sourcing Mental Illness - Changing How We Talk about Mental Health in the Tech Community - Stronger Than Fear, osmihelp.org/.</w:t>
-      </w:r>
-    </w:p>
-    <w:p>
-      <w:pPr>
-        <w:pStyle w:val="Compact"/>
-        <w:numPr>
-          <w:numId w:val="1003"/>
-          <w:ilvl w:val="0"/>
-        </w:numPr>
-      </w:pPr>
-      <w:hyperlink r:id="rId46">
+      <w:hyperlink r:id="rId54">
         <w:r>
           <w:rPr>
             <w:rStyle w:val="Hyperlink"/>
@@ -13996,7 +14226,7 @@
           <w:ilvl w:val="0"/>
         </w:numPr>
       </w:pPr>
-      <w:hyperlink r:id="rId47">
+      <w:hyperlink r:id="rId55">
         <w:r>
           <w:rPr>
             <w:rStyle w:val="Hyperlink"/>
@@ -14147,7 +14377,7 @@
     </w:lvl>
   </w:abstractNum>
   <w:abstractNum w:abstractNumId="990">
-    <w:nsid w:val="5b9f9cd5"/>
+    <w:nsid w:val="c3d30a61"/>
     <w:multiLevelType w:val="multilevel"/>
     <w:lvl w:ilvl="0">
       <w:numFmt w:val="bullet"/>
@@ -14228,7 +14458,7 @@
     </w:lvl>
   </w:abstractNum>
   <w:abstractNum w:abstractNumId="991">
-    <w:nsid w:val="f3f1fd2e"/>
+    <w:nsid w:val="2cbf6592"/>
     <w:multiLevelType w:val="multilevel"/>
     <w:lvl w:ilvl="0">
       <w:numFmt w:val="bullet"/>
@@ -14309,7 +14539,7 @@
     </w:lvl>
   </w:abstractNum>
   <w:abstractNum w:abstractNumId="99421">
-    <w:nsid w:val="4c494dc9"/>
+    <w:nsid w:val="897783fe"/>
     <w:multiLevelType w:val="multilevel"/>
     <w:lvl w:ilvl="0">
       <w:start w:val="1"/>

</xml_diff>